<commit_message>
added co2 threshold based exhausht fan control, comparison is done in integer format using atoi and char array is emptyed using memset
</commit_message>
<xml_diff>
--- a/Documentation.docx
+++ b/Documentation.docx
@@ -11,8 +11,8 @@
       </w:tblPr>
       <w:tblGrid>
         <w:gridCol w:w="3071"/>
-        <w:gridCol w:w="2152"/>
-        <w:gridCol w:w="4127"/>
+        <w:gridCol w:w="2125"/>
+        <w:gridCol w:w="4154"/>
       </w:tblGrid>
       <w:tr>
         <w:tc>
@@ -458,32 +458,53 @@
                 <w:szCs w:val="40"/>
               </w:rPr>
             </w:pPr>
-          </w:p>
-        </w:tc>
-        <w:tc>
-          <w:tcPr>
-            <w:tcW w:w="0" w:type="auto"/>
-          </w:tcPr>
-          <w:p>
-            <w:pPr>
-              <w:rPr>
-                <w:sz w:val="40"/>
-                <w:szCs w:val="40"/>
-              </w:rPr>
-            </w:pPr>
-          </w:p>
-        </w:tc>
-        <w:tc>
-          <w:tcPr>
-            <w:tcW w:w="0" w:type="auto"/>
-          </w:tcPr>
-          <w:p>
-            <w:pPr>
-              <w:rPr>
-                <w:sz w:val="40"/>
-                <w:szCs w:val="40"/>
-              </w:rPr>
-            </w:pPr>
+            <w:r>
+              <w:rPr>
+                <w:sz w:val="40"/>
+                <w:szCs w:val="40"/>
+              </w:rPr>
+              <w:t>home/co2</w:t>
+            </w:r>
+          </w:p>
+        </w:tc>
+        <w:tc>
+          <w:tcPr>
+            <w:tcW w:w="0" w:type="auto"/>
+          </w:tcPr>
+          <w:p>
+            <w:pPr>
+              <w:rPr>
+                <w:sz w:val="40"/>
+                <w:szCs w:val="40"/>
+              </w:rPr>
+            </w:pPr>
+            <w:r>
+              <w:rPr>
+                <w:sz w:val="40"/>
+                <w:szCs w:val="40"/>
+              </w:rPr>
+              <w:t>Integer like 300</w:t>
+            </w:r>
+          </w:p>
+        </w:tc>
+        <w:tc>
+          <w:tcPr>
+            <w:tcW w:w="0" w:type="auto"/>
+          </w:tcPr>
+          <w:p>
+            <w:pPr>
+              <w:rPr>
+                <w:sz w:val="40"/>
+                <w:szCs w:val="40"/>
+              </w:rPr>
+            </w:pPr>
+            <w:r>
+              <w:rPr>
+                <w:sz w:val="40"/>
+                <w:szCs w:val="40"/>
+              </w:rPr>
+              <w:t>Turn on/off exhaust fan based on threshold</w:t>
+            </w:r>
           </w:p>
         </w:tc>
       </w:tr>
@@ -581,27 +602,7 @@
             <w14:round/>
           </w14:textOutline>
         </w:rPr>
-        <w:t>Subscribed From Devic</w:t>
-      </w:r>
-      <w:bookmarkStart w:id="0" w:name="_GoBack"/>
-      <w:bookmarkEnd w:id="0"/>
-      <w:r>
-        <w:rPr>
-          <w:color w:val="000000" w:themeColor="text1"/>
-          <w:sz w:val="56"/>
-          <w:szCs w:val="56"/>
-          <w14:shadow w14:blurRad="38100" w14:dist="19050" w14:dir="2700000" w14:sx="100000" w14:sy="100000" w14:kx="0" w14:ky="0" w14:algn="tl">
-            <w14:schemeClr w14:val="dk1">
-              <w14:alpha w14:val="60000"/>
-            </w14:schemeClr>
-          </w14:shadow>
-          <w14:textOutline w14:w="0" w14:cap="flat" w14:cmpd="sng" w14:algn="ctr">
-            <w14:noFill/>
-            <w14:prstDash w14:val="solid"/>
-            <w14:round/>
-          </w14:textOutline>
-        </w:rPr>
-        <w:t>e End</w:t>
+        <w:t>Subscribed From Device End</w:t>
       </w:r>
     </w:p>
     <w:p/>
@@ -668,8 +669,8 @@
       </w:tblPr>
       <w:tblGrid>
         <w:gridCol w:w="3310"/>
-        <w:gridCol w:w="2634"/>
-        <w:gridCol w:w="3406"/>
+        <w:gridCol w:w="3185"/>
+        <w:gridCol w:w="2855"/>
       </w:tblGrid>
       <w:tr>
         <w:tc>
@@ -761,21 +762,7 @@
                 <w:sz w:val="40"/>
                 <w:szCs w:val="40"/>
               </w:rPr>
-              <w:t xml:space="preserve"> tem</w:t>
-            </w:r>
-            <w:r>
-              <w:rPr>
-                <w:sz w:val="40"/>
-                <w:szCs w:val="40"/>
-              </w:rPr>
-              <w:t>p</w:t>
-            </w:r>
-            <w:r>
-              <w:rPr>
-                <w:sz w:val="40"/>
-                <w:szCs w:val="40"/>
-              </w:rPr>
-              <w:t>,hum,co2</w:t>
+              <w:t xml:space="preserve"> temp,hum,co2</w:t>
             </w:r>
           </w:p>
         </w:tc>
@@ -828,8 +815,49 @@
                 <w:sz w:val="40"/>
                 <w:szCs w:val="40"/>
               </w:rPr>
-              <w:t>On or off</w:t>
-            </w:r>
+              <w:t>_</w:t>
+            </w:r>
+            <w:proofErr w:type="spellStart"/>
+            <w:r>
+              <w:rPr>
+                <w:sz w:val="40"/>
+                <w:szCs w:val="40"/>
+              </w:rPr>
+              <w:t>bool</w:t>
+            </w:r>
+            <w:proofErr w:type="spellEnd"/>
+            <w:r>
+              <w:rPr>
+                <w:sz w:val="40"/>
+                <w:szCs w:val="40"/>
+              </w:rPr>
+              <w:t>,_</w:t>
+            </w:r>
+            <w:proofErr w:type="spellStart"/>
+            <w:r>
+              <w:rPr>
+                <w:sz w:val="40"/>
+                <w:szCs w:val="40"/>
+              </w:rPr>
+              <w:t>bool</w:t>
+            </w:r>
+            <w:proofErr w:type="spellEnd"/>
+            <w:r>
+              <w:rPr>
+                <w:sz w:val="40"/>
+                <w:szCs w:val="40"/>
+              </w:rPr>
+              <w:t>,_</w:t>
+            </w:r>
+            <w:proofErr w:type="spellStart"/>
+            <w:r>
+              <w:rPr>
+                <w:sz w:val="40"/>
+                <w:szCs w:val="40"/>
+              </w:rPr>
+              <w:t>bool</w:t>
+            </w:r>
+            <w:proofErr w:type="spellEnd"/>
           </w:p>
         </w:tc>
         <w:tc>
@@ -843,6 +871,22 @@
                 <w:szCs w:val="40"/>
               </w:rPr>
               <w:t>When 1 is received @ home/login</w:t>
+            </w:r>
+            <w:r>
+              <w:rPr>
+                <w:sz w:val="40"/>
+                <w:szCs w:val="40"/>
+              </w:rPr>
+              <w:t xml:space="preserve"> publishes ac, fan, l</w:t>
+            </w:r>
+            <w:bookmarkStart w:id="0" w:name="_GoBack"/>
+            <w:bookmarkEnd w:id="0"/>
+            <w:r>
+              <w:rPr>
+                <w:sz w:val="40"/>
+                <w:szCs w:val="40"/>
+              </w:rPr>
+              <w:t>oad status</w:t>
             </w:r>
           </w:p>
         </w:tc>
@@ -859,6 +903,7 @@
                 <w:sz w:val="40"/>
                 <w:szCs w:val="40"/>
               </w:rPr>
+              <w:lastRenderedPageBreak/>
               <w:t>home/online</w:t>
             </w:r>
           </w:p>

</xml_diff>

<commit_message>
Updated doc with smart egg tray topics
</commit_message>
<xml_diff>
--- a/Documentation.docx
+++ b/Documentation.docx
@@ -584,7 +584,7 @@
             <w14:round/>
           </w14:textOutline>
         </w:rPr>
-        <w:t xml:space="preserve">          </w:t>
+        <w:t xml:space="preserve">Subscribed From </w:t>
       </w:r>
       <w:r>
         <w:rPr>
@@ -602,7 +602,25 @@
             <w14:round/>
           </w14:textOutline>
         </w:rPr>
-        <w:t>Subscribed From Device End</w:t>
+        <w:t>Device End</w:t>
+      </w:r>
+      <w:r>
+        <w:rPr>
+          <w:color w:val="000000" w:themeColor="text1"/>
+          <w:sz w:val="56"/>
+          <w:szCs w:val="56"/>
+          <w14:shadow w14:blurRad="38100" w14:dist="19050" w14:dir="2700000" w14:sx="100000" w14:sy="100000" w14:kx="0" w14:ky="0" w14:algn="tl">
+            <w14:schemeClr w14:val="dk1">
+              <w14:alpha w14:val="60000"/>
+            </w14:schemeClr>
+          </w14:shadow>
+          <w14:textOutline w14:w="0" w14:cap="flat" w14:cmpd="sng" w14:algn="ctr">
+            <w14:noFill/>
+            <w14:prstDash w14:val="solid"/>
+            <w14:round/>
+          </w14:textOutline>
+        </w:rPr>
+        <w:t xml:space="preserve"> (HOME) </w:t>
       </w:r>
     </w:p>
     <w:p/>
@@ -877,16 +895,7 @@
                 <w:sz w:val="40"/>
                 <w:szCs w:val="40"/>
               </w:rPr>
-              <w:t xml:space="preserve"> publishes ac, fan, l</w:t>
-            </w:r>
-            <w:bookmarkStart w:id="0" w:name="_GoBack"/>
-            <w:bookmarkEnd w:id="0"/>
-            <w:r>
-              <w:rPr>
-                <w:sz w:val="40"/>
-                <w:szCs w:val="40"/>
-              </w:rPr>
-              <w:t>oad status</w:t>
+              <w:t xml:space="preserve"> publishes ac, fan, load status</w:t>
             </w:r>
           </w:p>
         </w:tc>
@@ -960,6 +969,947 @@
         </w:tc>
       </w:tr>
     </w:tbl>
+    <w:p/>
+    <w:p/>
+    <w:p>
+      <w:pPr>
+        <w:rPr>
+          <w:color w:val="000000" w:themeColor="text1"/>
+          <w:sz w:val="56"/>
+          <w:szCs w:val="56"/>
+          <w14:shadow w14:blurRad="38100" w14:dist="19050" w14:dir="2700000" w14:sx="100000" w14:sy="100000" w14:kx="0" w14:ky="0" w14:algn="tl">
+            <w14:schemeClr w14:val="dk1">
+              <w14:alpha w14:val="60000"/>
+            </w14:schemeClr>
+          </w14:shadow>
+          <w14:textOutline w14:w="0" w14:cap="flat" w14:cmpd="sng" w14:algn="ctr">
+            <w14:noFill/>
+            <w14:prstDash w14:val="solid"/>
+            <w14:round/>
+          </w14:textOutline>
+        </w:rPr>
+      </w:pPr>
+      <w:r>
+        <w:rPr>
+          <w:color w:val="000000" w:themeColor="text1"/>
+          <w:sz w:val="56"/>
+          <w:szCs w:val="56"/>
+          <w14:shadow w14:blurRad="38100" w14:dist="19050" w14:dir="2700000" w14:sx="100000" w14:sy="100000" w14:kx="0" w14:ky="0" w14:algn="tl">
+            <w14:schemeClr w14:val="dk1">
+              <w14:alpha w14:val="60000"/>
+            </w14:schemeClr>
+          </w14:shadow>
+          <w14:textOutline w14:w="0" w14:cap="flat" w14:cmpd="sng" w14:algn="ctr">
+            <w14:noFill/>
+            <w14:prstDash w14:val="solid"/>
+            <w14:round/>
+          </w14:textOutline>
+        </w:rPr>
+        <w:t>Subscribed From Device End</w:t>
+      </w:r>
+      <w:r>
+        <w:rPr>
+          <w:color w:val="000000" w:themeColor="text1"/>
+          <w:sz w:val="56"/>
+          <w:szCs w:val="56"/>
+          <w14:shadow w14:blurRad="38100" w14:dist="19050" w14:dir="2700000" w14:sx="100000" w14:sy="100000" w14:kx="0" w14:ky="0" w14:algn="tl">
+            <w14:schemeClr w14:val="dk1">
+              <w14:alpha w14:val="60000"/>
+            </w14:schemeClr>
+          </w14:shadow>
+          <w14:textOutline w14:w="0" w14:cap="flat" w14:cmpd="sng" w14:algn="ctr">
+            <w14:noFill/>
+            <w14:prstDash w14:val="solid"/>
+            <w14:round/>
+          </w14:textOutline>
+        </w:rPr>
+        <w:t xml:space="preserve"> (Egg Tray)</w:t>
+      </w:r>
+    </w:p>
+    <w:tbl>
+      <w:tblPr>
+        <w:tblStyle w:val="TableGrid"/>
+        <w:tblW w:w="9805" w:type="dxa"/>
+        <w:tblLook w:val="04A0" w:firstRow="1" w:lastRow="0" w:firstColumn="1" w:lastColumn="0" w:noHBand="0" w:noVBand="1"/>
+      </w:tblPr>
+      <w:tblGrid>
+        <w:gridCol w:w="3971"/>
+        <w:gridCol w:w="1937"/>
+        <w:gridCol w:w="3897"/>
+      </w:tblGrid>
+      <w:tr>
+        <w:tc>
+          <w:tcPr>
+            <w:tcW w:w="3852" w:type="dxa"/>
+          </w:tcPr>
+          <w:p>
+            <w:r>
+              <w:rPr>
+                <w:rFonts w:ascii="Bookman Old Style" w:hAnsi="Bookman Old Style"/>
+                <w:b/>
+                <w:color w:val="FF0000"/>
+                <w:sz w:val="40"/>
+                <w:szCs w:val="40"/>
+                <w:highlight w:val="yellow"/>
+              </w:rPr>
+              <w:t>Topic</w:t>
+            </w:r>
+          </w:p>
+        </w:tc>
+        <w:tc>
+          <w:tcPr>
+            <w:tcW w:w="1883" w:type="dxa"/>
+          </w:tcPr>
+          <w:p>
+            <w:r>
+              <w:rPr>
+                <w:rFonts w:ascii="Bookman Old Style" w:hAnsi="Bookman Old Style"/>
+                <w:b/>
+                <w:color w:val="FF0000"/>
+                <w:sz w:val="40"/>
+                <w:szCs w:val="40"/>
+                <w:highlight w:val="yellow"/>
+              </w:rPr>
+              <w:t>Message</w:t>
+            </w:r>
+          </w:p>
+        </w:tc>
+        <w:tc>
+          <w:tcPr>
+            <w:tcW w:w="4070" w:type="dxa"/>
+          </w:tcPr>
+          <w:p>
+            <w:r>
+              <w:rPr>
+                <w:rFonts w:ascii="Bookman Old Style" w:hAnsi="Bookman Old Style"/>
+                <w:b/>
+                <w:color w:val="FF0000"/>
+                <w:sz w:val="40"/>
+                <w:szCs w:val="40"/>
+                <w:highlight w:val="yellow"/>
+              </w:rPr>
+              <w:t>When/ Effect</w:t>
+            </w:r>
+          </w:p>
+        </w:tc>
+      </w:tr>
+      <w:tr>
+        <w:tc>
+          <w:tcPr>
+            <w:tcW w:w="3852" w:type="dxa"/>
+          </w:tcPr>
+          <w:p>
+            <w:pPr>
+              <w:rPr>
+                <w:rFonts w:ascii="Times New Roman" w:hAnsi="Times New Roman" w:cs="Times New Roman"/>
+                <w:color w:val="000000" w:themeColor="text1"/>
+                <w:sz w:val="40"/>
+                <w:szCs w:val="40"/>
+                <w14:shadow w14:blurRad="38100" w14:dist="19050" w14:dir="2700000" w14:sx="100000" w14:sy="100000" w14:kx="0" w14:ky="0" w14:algn="tl">
+                  <w14:schemeClr w14:val="dk1">
+                    <w14:alpha w14:val="60000"/>
+                  </w14:schemeClr>
+                </w14:shadow>
+                <w14:textOutline w14:w="0" w14:cap="flat" w14:cmpd="sng" w14:algn="ctr">
+                  <w14:noFill/>
+                  <w14:prstDash w14:val="solid"/>
+                  <w14:round/>
+                </w14:textOutline>
+              </w:rPr>
+            </w:pPr>
+            <w:r>
+              <w:rPr>
+                <w:rFonts w:ascii="Times New Roman" w:hAnsi="Times New Roman" w:cs="Times New Roman"/>
+                <w:color w:val="000000" w:themeColor="text1"/>
+                <w:sz w:val="40"/>
+                <w:szCs w:val="40"/>
+                <w14:shadow w14:blurRad="38100" w14:dist="19050" w14:dir="2700000" w14:sx="100000" w14:sy="100000" w14:kx="0" w14:ky="0" w14:algn="tl">
+                  <w14:schemeClr w14:val="dk1">
+                    <w14:alpha w14:val="60000"/>
+                  </w14:schemeClr>
+                </w14:shadow>
+                <w14:textOutline w14:w="0" w14:cap="flat" w14:cmpd="sng" w14:algn="ctr">
+                  <w14:noFill/>
+                  <w14:prstDash w14:val="solid"/>
+                  <w14:round/>
+                </w14:textOutline>
+              </w:rPr>
+              <w:t>Refrigerator/</w:t>
+            </w:r>
+            <w:proofErr w:type="spellStart"/>
+            <w:r>
+              <w:rPr>
+                <w:rFonts w:ascii="Times New Roman" w:hAnsi="Times New Roman" w:cs="Times New Roman"/>
+                <w:color w:val="000000" w:themeColor="text1"/>
+                <w:sz w:val="40"/>
+                <w:szCs w:val="40"/>
+                <w14:shadow w14:blurRad="38100" w14:dist="19050" w14:dir="2700000" w14:sx="100000" w14:sy="100000" w14:kx="0" w14:ky="0" w14:algn="tl">
+                  <w14:schemeClr w14:val="dk1">
+                    <w14:alpha w14:val="60000"/>
+                  </w14:schemeClr>
+                </w14:shadow>
+                <w14:textOutline w14:w="0" w14:cap="flat" w14:cmpd="sng" w14:algn="ctr">
+                  <w14:noFill/>
+                  <w14:prstDash w14:val="solid"/>
+                  <w14:round/>
+                </w14:textOutline>
+              </w:rPr>
+              <w:t>egg_status</w:t>
+            </w:r>
+            <w:proofErr w:type="spellEnd"/>
+          </w:p>
+        </w:tc>
+        <w:tc>
+          <w:tcPr>
+            <w:tcW w:w="1883" w:type="dxa"/>
+          </w:tcPr>
+          <w:p>
+            <w:pPr>
+              <w:rPr>
+                <w:rFonts w:ascii="Times New Roman" w:hAnsi="Times New Roman" w:cs="Times New Roman"/>
+                <w:color w:val="000000" w:themeColor="text1"/>
+                <w:sz w:val="40"/>
+                <w:szCs w:val="40"/>
+                <w14:shadow w14:blurRad="38100" w14:dist="19050" w14:dir="2700000" w14:sx="100000" w14:sy="100000" w14:kx="0" w14:ky="0" w14:algn="tl">
+                  <w14:schemeClr w14:val="dk1">
+                    <w14:alpha w14:val="60000"/>
+                  </w14:schemeClr>
+                </w14:shadow>
+                <w14:textOutline w14:w="0" w14:cap="flat" w14:cmpd="sng" w14:algn="ctr">
+                  <w14:noFill/>
+                  <w14:prstDash w14:val="solid"/>
+                  <w14:round/>
+                </w14:textOutline>
+              </w:rPr>
+            </w:pPr>
+            <w:r>
+              <w:rPr>
+                <w:rFonts w:ascii="Times New Roman" w:hAnsi="Times New Roman" w:cs="Times New Roman"/>
+                <w:color w:val="000000" w:themeColor="text1"/>
+                <w:sz w:val="40"/>
+                <w:szCs w:val="40"/>
+                <w14:shadow w14:blurRad="38100" w14:dist="19050" w14:dir="2700000" w14:sx="100000" w14:sy="100000" w14:kx="0" w14:ky="0" w14:algn="tl">
+                  <w14:schemeClr w14:val="dk1">
+                    <w14:alpha w14:val="60000"/>
+                  </w14:schemeClr>
+                </w14:shadow>
+                <w14:textOutline w14:w="0" w14:cap="flat" w14:cmpd="sng" w14:algn="ctr">
+                  <w14:noFill/>
+                  <w14:prstDash w14:val="solid"/>
+                  <w14:round/>
+                </w14:textOutline>
+              </w:rPr>
+              <w:t>An integer</w:t>
+            </w:r>
+          </w:p>
+          <w:p>
+            <w:pPr>
+              <w:rPr>
+                <w:rFonts w:ascii="Times New Roman" w:hAnsi="Times New Roman" w:cs="Times New Roman"/>
+                <w:color w:val="000000" w:themeColor="text1"/>
+                <w:sz w:val="40"/>
+                <w:szCs w:val="40"/>
+                <w14:shadow w14:blurRad="38100" w14:dist="19050" w14:dir="2700000" w14:sx="100000" w14:sy="100000" w14:kx="0" w14:ky="0" w14:algn="tl">
+                  <w14:schemeClr w14:val="dk1">
+                    <w14:alpha w14:val="60000"/>
+                  </w14:schemeClr>
+                </w14:shadow>
+                <w14:textOutline w14:w="0" w14:cap="flat" w14:cmpd="sng" w14:algn="ctr">
+                  <w14:noFill/>
+                  <w14:prstDash w14:val="solid"/>
+                  <w14:round/>
+                </w14:textOutline>
+              </w:rPr>
+            </w:pPr>
+          </w:p>
+        </w:tc>
+        <w:tc>
+          <w:tcPr>
+            <w:tcW w:w="4070" w:type="dxa"/>
+          </w:tcPr>
+          <w:p>
+            <w:pPr>
+              <w:rPr>
+                <w:rFonts w:ascii="Times New Roman" w:hAnsi="Times New Roman" w:cs="Times New Roman"/>
+                <w:color w:val="000000" w:themeColor="text1"/>
+                <w:sz w:val="40"/>
+                <w:szCs w:val="40"/>
+                <w14:shadow w14:blurRad="38100" w14:dist="19050" w14:dir="2700000" w14:sx="100000" w14:sy="100000" w14:kx="0" w14:ky="0" w14:algn="tl">
+                  <w14:schemeClr w14:val="dk1">
+                    <w14:alpha w14:val="60000"/>
+                  </w14:schemeClr>
+                </w14:shadow>
+                <w14:textOutline w14:w="0" w14:cap="flat" w14:cmpd="sng" w14:algn="ctr">
+                  <w14:noFill/>
+                  <w14:prstDash w14:val="solid"/>
+                  <w14:round/>
+                </w14:textOutline>
+              </w:rPr>
+            </w:pPr>
+            <w:r>
+              <w:rPr>
+                <w:rFonts w:ascii="Times New Roman" w:hAnsi="Times New Roman" w:cs="Times New Roman"/>
+                <w:color w:val="000000" w:themeColor="text1"/>
+                <w:sz w:val="40"/>
+                <w:szCs w:val="40"/>
+                <w14:shadow w14:blurRad="38100" w14:dist="19050" w14:dir="2700000" w14:sx="100000" w14:sy="100000" w14:kx="0" w14:ky="0" w14:algn="tl">
+                  <w14:schemeClr w14:val="dk1">
+                    <w14:alpha w14:val="60000"/>
+                  </w14:schemeClr>
+                </w14:shadow>
+                <w14:textOutline w14:w="0" w14:cap="flat" w14:cmpd="sng" w14:algn="ctr">
+                  <w14:noFill/>
+                  <w14:prstDash w14:val="solid"/>
+                  <w14:round/>
+                </w14:textOutline>
+              </w:rPr>
+              <w:t>When 1 is received</w:t>
+            </w:r>
+            <w:r>
+              <w:rPr>
+                <w:rFonts w:ascii="Times New Roman" w:hAnsi="Times New Roman" w:cs="Times New Roman"/>
+                <w:color w:val="000000" w:themeColor="text1"/>
+                <w:sz w:val="40"/>
+                <w:szCs w:val="40"/>
+                <w14:shadow w14:blurRad="38100" w14:dist="19050" w14:dir="2700000" w14:sx="100000" w14:sy="100000" w14:kx="0" w14:ky="0" w14:algn="tl">
+                  <w14:schemeClr w14:val="dk1">
+                    <w14:alpha w14:val="60000"/>
+                  </w14:schemeClr>
+                </w14:shadow>
+                <w14:textOutline w14:w="0" w14:cap="flat" w14:cmpd="sng" w14:algn="ctr">
+                  <w14:noFill/>
+                  <w14:prstDash w14:val="solid"/>
+                  <w14:round/>
+                </w14:textOutline>
+              </w:rPr>
+              <w:t xml:space="preserve">; publish no. of eggs </w:t>
+            </w:r>
+            <w:r>
+              <w:rPr>
+                <w:rFonts w:ascii="Times New Roman" w:hAnsi="Times New Roman" w:cs="Times New Roman"/>
+                <w:color w:val="000000" w:themeColor="text1"/>
+                <w:sz w:val="40"/>
+                <w:szCs w:val="40"/>
+                <w14:shadow w14:blurRad="38100" w14:dist="19050" w14:dir="2700000" w14:sx="100000" w14:sy="100000" w14:kx="0" w14:ky="0" w14:algn="tl">
+                  <w14:schemeClr w14:val="dk1">
+                    <w14:alpha w14:val="60000"/>
+                  </w14:schemeClr>
+                </w14:shadow>
+                <w14:textOutline w14:w="0" w14:cap="flat" w14:cmpd="sng" w14:algn="ctr">
+                  <w14:noFill/>
+                  <w14:prstDash w14:val="solid"/>
+                  <w14:round/>
+                </w14:textOutline>
+              </w:rPr>
+              <w:t xml:space="preserve">to </w:t>
+            </w:r>
+            <w:r>
+              <w:rPr>
+                <w:rFonts w:ascii="Times New Roman" w:hAnsi="Times New Roman" w:cs="Times New Roman"/>
+                <w:color w:val="000000" w:themeColor="text1"/>
+                <w:sz w:val="40"/>
+                <w:szCs w:val="40"/>
+                <w14:shadow w14:blurRad="38100" w14:dist="19050" w14:dir="2700000" w14:sx="100000" w14:sy="100000" w14:kx="0" w14:ky="0" w14:algn="tl">
+                  <w14:schemeClr w14:val="dk1">
+                    <w14:alpha w14:val="60000"/>
+                  </w14:schemeClr>
+                </w14:shadow>
+                <w14:textOutline w14:w="0" w14:cap="flat" w14:cmpd="sng" w14:algn="ctr">
+                  <w14:noFill/>
+                  <w14:prstDash w14:val="solid"/>
+                  <w14:round/>
+                </w14:textOutline>
+              </w:rPr>
+              <w:t>Refrigerator/</w:t>
+            </w:r>
+            <w:proofErr w:type="spellStart"/>
+            <w:r>
+              <w:rPr>
+                <w:rFonts w:ascii="Times New Roman" w:hAnsi="Times New Roman" w:cs="Times New Roman"/>
+                <w:color w:val="000000" w:themeColor="text1"/>
+                <w:sz w:val="40"/>
+                <w:szCs w:val="40"/>
+                <w14:shadow w14:blurRad="38100" w14:dist="19050" w14:dir="2700000" w14:sx="100000" w14:sy="100000" w14:kx="0" w14:ky="0" w14:algn="tl">
+                  <w14:schemeClr w14:val="dk1">
+                    <w14:alpha w14:val="60000"/>
+                  </w14:schemeClr>
+                </w14:shadow>
+                <w14:textOutline w14:w="0" w14:cap="flat" w14:cmpd="sng" w14:algn="ctr">
+                  <w14:noFill/>
+                  <w14:prstDash w14:val="solid"/>
+                  <w14:round/>
+                </w14:textOutline>
+              </w:rPr>
+              <w:t>egg_data</w:t>
+            </w:r>
+            <w:proofErr w:type="spellEnd"/>
+          </w:p>
+        </w:tc>
+      </w:tr>
+      <w:tr>
+        <w:tc>
+          <w:tcPr>
+            <w:tcW w:w="3852" w:type="dxa"/>
+          </w:tcPr>
+          <w:p>
+            <w:pPr>
+              <w:rPr>
+                <w:rFonts w:ascii="Times New Roman" w:hAnsi="Times New Roman" w:cs="Times New Roman"/>
+                <w:color w:val="000000" w:themeColor="text1"/>
+                <w:sz w:val="40"/>
+                <w:szCs w:val="40"/>
+                <w14:shadow w14:blurRad="38100" w14:dist="19050" w14:dir="2700000" w14:sx="100000" w14:sy="100000" w14:kx="0" w14:ky="0" w14:algn="tl">
+                  <w14:schemeClr w14:val="dk1">
+                    <w14:alpha w14:val="60000"/>
+                  </w14:schemeClr>
+                </w14:shadow>
+                <w14:textOutline w14:w="0" w14:cap="flat" w14:cmpd="sng" w14:algn="ctr">
+                  <w14:noFill/>
+                  <w14:prstDash w14:val="solid"/>
+                  <w14:round/>
+                </w14:textOutline>
+              </w:rPr>
+            </w:pPr>
+            <w:r>
+              <w:rPr>
+                <w:rFonts w:ascii="Times New Roman" w:hAnsi="Times New Roman" w:cs="Times New Roman"/>
+                <w:color w:val="000000" w:themeColor="text1"/>
+                <w:sz w:val="40"/>
+                <w:szCs w:val="40"/>
+                <w14:shadow w14:blurRad="38100" w14:dist="19050" w14:dir="2700000" w14:sx="100000" w14:sy="100000" w14:kx="0" w14:ky="0" w14:algn="tl">
+                  <w14:schemeClr w14:val="dk1">
+                    <w14:alpha w14:val="60000"/>
+                  </w14:schemeClr>
+                </w14:shadow>
+                <w14:textOutline w14:w="0" w14:cap="flat" w14:cmpd="sng" w14:algn="ctr">
+                  <w14:noFill/>
+                  <w14:prstDash w14:val="solid"/>
+                  <w14:round/>
+                </w14:textOutline>
+              </w:rPr>
+              <w:t>Refrigerator/reset</w:t>
+            </w:r>
+          </w:p>
+        </w:tc>
+        <w:tc>
+          <w:tcPr>
+            <w:tcW w:w="1883" w:type="dxa"/>
+          </w:tcPr>
+          <w:p>
+            <w:pPr>
+              <w:rPr>
+                <w:rFonts w:ascii="Times New Roman" w:hAnsi="Times New Roman" w:cs="Times New Roman"/>
+                <w:color w:val="000000" w:themeColor="text1"/>
+                <w:sz w:val="40"/>
+                <w:szCs w:val="40"/>
+                <w14:shadow w14:blurRad="38100" w14:dist="19050" w14:dir="2700000" w14:sx="100000" w14:sy="100000" w14:kx="0" w14:ky="0" w14:algn="tl">
+                  <w14:schemeClr w14:val="dk1">
+                    <w14:alpha w14:val="60000"/>
+                  </w14:schemeClr>
+                </w14:shadow>
+                <w14:textOutline w14:w="0" w14:cap="flat" w14:cmpd="sng" w14:algn="ctr">
+                  <w14:noFill/>
+                  <w14:prstDash w14:val="solid"/>
+                  <w14:round/>
+                </w14:textOutline>
+              </w:rPr>
+            </w:pPr>
+          </w:p>
+        </w:tc>
+        <w:tc>
+          <w:tcPr>
+            <w:tcW w:w="4070" w:type="dxa"/>
+          </w:tcPr>
+          <w:p>
+            <w:pPr>
+              <w:rPr>
+                <w:rFonts w:ascii="Times New Roman" w:hAnsi="Times New Roman" w:cs="Times New Roman"/>
+                <w:color w:val="000000" w:themeColor="text1"/>
+                <w:sz w:val="40"/>
+                <w:szCs w:val="40"/>
+                <w14:shadow w14:blurRad="38100" w14:dist="19050" w14:dir="2700000" w14:sx="100000" w14:sy="100000" w14:kx="0" w14:ky="0" w14:algn="tl">
+                  <w14:schemeClr w14:val="dk1">
+                    <w14:alpha w14:val="60000"/>
+                  </w14:schemeClr>
+                </w14:shadow>
+                <w14:textOutline w14:w="0" w14:cap="flat" w14:cmpd="sng" w14:algn="ctr">
+                  <w14:noFill/>
+                  <w14:prstDash w14:val="solid"/>
+                  <w14:round/>
+                </w14:textOutline>
+              </w:rPr>
+            </w:pPr>
+            <w:r>
+              <w:rPr>
+                <w:rFonts w:ascii="Times New Roman" w:hAnsi="Times New Roman" w:cs="Times New Roman"/>
+                <w:color w:val="000000" w:themeColor="text1"/>
+                <w:sz w:val="40"/>
+                <w:szCs w:val="40"/>
+                <w14:shadow w14:blurRad="38100" w14:dist="19050" w14:dir="2700000" w14:sx="100000" w14:sy="100000" w14:kx="0" w14:ky="0" w14:algn="tl">
+                  <w14:schemeClr w14:val="dk1">
+                    <w14:alpha w14:val="60000"/>
+                  </w14:schemeClr>
+                </w14:shadow>
+                <w14:textOutline w14:w="0" w14:cap="flat" w14:cmpd="sng" w14:algn="ctr">
+                  <w14:noFill/>
+                  <w14:prstDash w14:val="solid"/>
+                  <w14:round/>
+                </w14:textOutline>
+              </w:rPr>
+              <w:t>Restart the board</w:t>
+            </w:r>
+          </w:p>
+        </w:tc>
+      </w:tr>
+    </w:tbl>
+    <w:p>
+      <w:pPr>
+        <w:rPr>
+          <w:rFonts w:ascii="Times New Roman" w:hAnsi="Times New Roman" w:cs="Times New Roman"/>
+          <w:color w:val="000000" w:themeColor="text1"/>
+          <w:sz w:val="56"/>
+          <w:szCs w:val="56"/>
+          <w14:shadow w14:blurRad="38100" w14:dist="19050" w14:dir="2700000" w14:sx="100000" w14:sy="100000" w14:kx="0" w14:ky="0" w14:algn="tl">
+            <w14:schemeClr w14:val="dk1">
+              <w14:alpha w14:val="60000"/>
+            </w14:schemeClr>
+          </w14:shadow>
+          <w14:textOutline w14:w="0" w14:cap="flat" w14:cmpd="sng" w14:algn="ctr">
+            <w14:noFill/>
+            <w14:prstDash w14:val="solid"/>
+            <w14:round/>
+          </w14:textOutline>
+        </w:rPr>
+      </w:pPr>
+    </w:p>
+    <w:p>
+      <w:pPr>
+        <w:rPr>
+          <w:color w:val="000000" w:themeColor="text1"/>
+          <w:sz w:val="56"/>
+          <w:szCs w:val="56"/>
+          <w14:shadow w14:blurRad="38100" w14:dist="19050" w14:dir="2700000" w14:sx="100000" w14:sy="100000" w14:kx="0" w14:ky="0" w14:algn="tl">
+            <w14:schemeClr w14:val="dk1">
+              <w14:alpha w14:val="60000"/>
+            </w14:schemeClr>
+          </w14:shadow>
+          <w14:textOutline w14:w="0" w14:cap="flat" w14:cmpd="sng" w14:algn="ctr">
+            <w14:noFill/>
+            <w14:prstDash w14:val="solid"/>
+            <w14:round/>
+          </w14:textOutline>
+        </w:rPr>
+      </w:pPr>
+      <w:r>
+        <w:rPr>
+          <w:color w:val="000000" w:themeColor="text1"/>
+          <w:sz w:val="56"/>
+          <w:szCs w:val="56"/>
+          <w14:shadow w14:blurRad="38100" w14:dist="19050" w14:dir="2700000" w14:sx="100000" w14:sy="100000" w14:kx="0" w14:ky="0" w14:algn="tl">
+            <w14:schemeClr w14:val="dk1">
+              <w14:alpha w14:val="60000"/>
+            </w14:schemeClr>
+          </w14:shadow>
+          <w14:textOutline w14:w="0" w14:cap="flat" w14:cmpd="sng" w14:algn="ctr">
+            <w14:noFill/>
+            <w14:prstDash w14:val="solid"/>
+            <w14:round/>
+          </w14:textOutline>
+        </w:rPr>
+        <w:t xml:space="preserve">            Published</w:t>
+      </w:r>
+      <w:r>
+        <w:rPr>
+          <w:color w:val="000000" w:themeColor="text1"/>
+          <w:sz w:val="56"/>
+          <w:szCs w:val="56"/>
+          <w14:shadow w14:blurRad="38100" w14:dist="19050" w14:dir="2700000" w14:sx="100000" w14:sy="100000" w14:kx="0" w14:ky="0" w14:algn="tl">
+            <w14:schemeClr w14:val="dk1">
+              <w14:alpha w14:val="60000"/>
+            </w14:schemeClr>
+          </w14:shadow>
+          <w14:textOutline w14:w="0" w14:cap="flat" w14:cmpd="sng" w14:algn="ctr">
+            <w14:noFill/>
+            <w14:prstDash w14:val="solid"/>
+            <w14:round/>
+          </w14:textOutline>
+        </w:rPr>
+        <w:t xml:space="preserve"> From De</w:t>
+      </w:r>
+      <w:bookmarkStart w:id="0" w:name="_GoBack"/>
+      <w:bookmarkEnd w:id="0"/>
+      <w:r>
+        <w:rPr>
+          <w:color w:val="000000" w:themeColor="text1"/>
+          <w:sz w:val="56"/>
+          <w:szCs w:val="56"/>
+          <w14:shadow w14:blurRad="38100" w14:dist="19050" w14:dir="2700000" w14:sx="100000" w14:sy="100000" w14:kx="0" w14:ky="0" w14:algn="tl">
+            <w14:schemeClr w14:val="dk1">
+              <w14:alpha w14:val="60000"/>
+            </w14:schemeClr>
+          </w14:shadow>
+          <w14:textOutline w14:w="0" w14:cap="flat" w14:cmpd="sng" w14:algn="ctr">
+            <w14:noFill/>
+            <w14:prstDash w14:val="solid"/>
+            <w14:round/>
+          </w14:textOutline>
+        </w:rPr>
+        <w:t>vice End</w:t>
+      </w:r>
+    </w:p>
+    <w:tbl>
+      <w:tblPr>
+        <w:tblStyle w:val="TableGrid"/>
+        <w:tblW w:w="0" w:type="auto"/>
+        <w:tblLook w:val="04A0" w:firstRow="1" w:lastRow="0" w:firstColumn="1" w:lastColumn="0" w:noHBand="0" w:noVBand="1"/>
+      </w:tblPr>
+      <w:tblGrid>
+        <w:gridCol w:w="4251"/>
+        <w:gridCol w:w="1937"/>
+        <w:gridCol w:w="3162"/>
+      </w:tblGrid>
+      <w:tr>
+        <w:tc>
+          <w:tcPr>
+            <w:tcW w:w="5082" w:type="dxa"/>
+          </w:tcPr>
+          <w:p>
+            <w:r>
+              <w:rPr>
+                <w:rFonts w:ascii="Bookman Old Style" w:hAnsi="Bookman Old Style"/>
+                <w:b/>
+                <w:color w:val="FF0000"/>
+                <w:sz w:val="40"/>
+                <w:szCs w:val="40"/>
+                <w:highlight w:val="yellow"/>
+              </w:rPr>
+              <w:t>Topic</w:t>
+            </w:r>
+          </w:p>
+        </w:tc>
+        <w:tc>
+          <w:tcPr>
+            <w:tcW w:w="498" w:type="dxa"/>
+          </w:tcPr>
+          <w:p>
+            <w:r>
+              <w:rPr>
+                <w:rFonts w:ascii="Bookman Old Style" w:hAnsi="Bookman Old Style"/>
+                <w:b/>
+                <w:color w:val="FF0000"/>
+                <w:sz w:val="40"/>
+                <w:szCs w:val="40"/>
+                <w:highlight w:val="yellow"/>
+              </w:rPr>
+              <w:t>Message</w:t>
+            </w:r>
+          </w:p>
+        </w:tc>
+        <w:tc>
+          <w:tcPr>
+            <w:tcW w:w="3770" w:type="dxa"/>
+          </w:tcPr>
+          <w:p>
+            <w:r>
+              <w:rPr>
+                <w:rFonts w:ascii="Bookman Old Style" w:hAnsi="Bookman Old Style"/>
+                <w:b/>
+                <w:color w:val="FF0000"/>
+                <w:sz w:val="40"/>
+                <w:szCs w:val="40"/>
+                <w:highlight w:val="yellow"/>
+              </w:rPr>
+              <w:t>When/ Effect</w:t>
+            </w:r>
+          </w:p>
+        </w:tc>
+      </w:tr>
+      <w:tr>
+        <w:tc>
+          <w:tcPr>
+            <w:tcW w:w="5082" w:type="dxa"/>
+          </w:tcPr>
+          <w:p>
+            <w:pPr>
+              <w:rPr>
+                <w:color w:val="000000" w:themeColor="text1"/>
+                <w:sz w:val="36"/>
+                <w:szCs w:val="36"/>
+                <w14:shadow w14:blurRad="38100" w14:dist="19050" w14:dir="2700000" w14:sx="100000" w14:sy="100000" w14:kx="0" w14:ky="0" w14:algn="tl">
+                  <w14:schemeClr w14:val="dk1">
+                    <w14:alpha w14:val="60000"/>
+                  </w14:schemeClr>
+                </w14:shadow>
+                <w14:textOutline w14:w="0" w14:cap="flat" w14:cmpd="sng" w14:algn="ctr">
+                  <w14:noFill/>
+                  <w14:prstDash w14:val="solid"/>
+                  <w14:round/>
+                </w14:textOutline>
+              </w:rPr>
+            </w:pPr>
+            <w:r>
+              <w:rPr>
+                <w:color w:val="000000" w:themeColor="text1"/>
+                <w:sz w:val="36"/>
+                <w:szCs w:val="36"/>
+                <w14:shadow w14:blurRad="38100" w14:dist="19050" w14:dir="2700000" w14:sx="100000" w14:sy="100000" w14:kx="0" w14:ky="0" w14:algn="tl">
+                  <w14:schemeClr w14:val="dk1">
+                    <w14:alpha w14:val="60000"/>
+                  </w14:schemeClr>
+                </w14:shadow>
+                <w14:textOutline w14:w="0" w14:cap="flat" w14:cmpd="sng" w14:algn="ctr">
+                  <w14:noFill/>
+                  <w14:prstDash w14:val="solid"/>
+                  <w14:round/>
+                </w14:textOutline>
+              </w:rPr>
+              <w:t>Refrigerator/</w:t>
+            </w:r>
+            <w:proofErr w:type="spellStart"/>
+            <w:r>
+              <w:rPr>
+                <w:color w:val="000000" w:themeColor="text1"/>
+                <w:sz w:val="36"/>
+                <w:szCs w:val="36"/>
+                <w14:shadow w14:blurRad="38100" w14:dist="19050" w14:dir="2700000" w14:sx="100000" w14:sy="100000" w14:kx="0" w14:ky="0" w14:algn="tl">
+                  <w14:schemeClr w14:val="dk1">
+                    <w14:alpha w14:val="60000"/>
+                  </w14:schemeClr>
+                </w14:shadow>
+                <w14:textOutline w14:w="0" w14:cap="flat" w14:cmpd="sng" w14:algn="ctr">
+                  <w14:noFill/>
+                  <w14:prstDash w14:val="solid"/>
+                  <w14:round/>
+                </w14:textOutline>
+              </w:rPr>
+              <w:t>eggAlert</w:t>
+            </w:r>
+            <w:proofErr w:type="spellEnd"/>
+          </w:p>
+        </w:tc>
+        <w:tc>
+          <w:tcPr>
+            <w:tcW w:w="498" w:type="dxa"/>
+          </w:tcPr>
+          <w:p>
+            <w:pPr>
+              <w:rPr>
+                <w:color w:val="000000" w:themeColor="text1"/>
+                <w:sz w:val="36"/>
+                <w:szCs w:val="36"/>
+                <w14:shadow w14:blurRad="38100" w14:dist="19050" w14:dir="2700000" w14:sx="100000" w14:sy="100000" w14:kx="0" w14:ky="0" w14:algn="tl">
+                  <w14:schemeClr w14:val="dk1">
+                    <w14:alpha w14:val="60000"/>
+                  </w14:schemeClr>
+                </w14:shadow>
+                <w14:textOutline w14:w="0" w14:cap="flat" w14:cmpd="sng" w14:algn="ctr">
+                  <w14:noFill/>
+                  <w14:prstDash w14:val="solid"/>
+                  <w14:round/>
+                </w14:textOutline>
+              </w:rPr>
+            </w:pPr>
+            <w:r>
+              <w:rPr>
+                <w:color w:val="000000" w:themeColor="text1"/>
+                <w:sz w:val="36"/>
+                <w:szCs w:val="36"/>
+                <w14:shadow w14:blurRad="38100" w14:dist="19050" w14:dir="2700000" w14:sx="100000" w14:sy="100000" w14:kx="0" w14:ky="0" w14:algn="tl">
+                  <w14:schemeClr w14:val="dk1">
+                    <w14:alpha w14:val="60000"/>
+                  </w14:schemeClr>
+                </w14:shadow>
+                <w14:textOutline w14:w="0" w14:cap="flat" w14:cmpd="sng" w14:algn="ctr">
+                  <w14:noFill/>
+                  <w14:prstDash w14:val="solid"/>
+                  <w14:round/>
+                </w14:textOutline>
+              </w:rPr>
+              <w:t>1</w:t>
+            </w:r>
+          </w:p>
+        </w:tc>
+        <w:tc>
+          <w:tcPr>
+            <w:tcW w:w="3770" w:type="dxa"/>
+          </w:tcPr>
+          <w:p>
+            <w:pPr>
+              <w:rPr>
+                <w:color w:val="000000" w:themeColor="text1"/>
+                <w:sz w:val="36"/>
+                <w:szCs w:val="36"/>
+                <w14:shadow w14:blurRad="38100" w14:dist="19050" w14:dir="2700000" w14:sx="100000" w14:sy="100000" w14:kx="0" w14:ky="0" w14:algn="tl">
+                  <w14:schemeClr w14:val="dk1">
+                    <w14:alpha w14:val="60000"/>
+                  </w14:schemeClr>
+                </w14:shadow>
+                <w14:textOutline w14:w="0" w14:cap="flat" w14:cmpd="sng" w14:algn="ctr">
+                  <w14:noFill/>
+                  <w14:prstDash w14:val="solid"/>
+                  <w14:round/>
+                </w14:textOutline>
+              </w:rPr>
+            </w:pPr>
+            <w:r>
+              <w:rPr>
+                <w:color w:val="000000" w:themeColor="text1"/>
+                <w:sz w:val="36"/>
+                <w:szCs w:val="36"/>
+                <w14:shadow w14:blurRad="38100" w14:dist="19050" w14:dir="2700000" w14:sx="100000" w14:sy="100000" w14:kx="0" w14:ky="0" w14:algn="tl">
+                  <w14:schemeClr w14:val="dk1">
+                    <w14:alpha w14:val="60000"/>
+                  </w14:schemeClr>
+                </w14:shadow>
+                <w14:textOutline w14:w="0" w14:cap="flat" w14:cmpd="sng" w14:algn="ctr">
+                  <w14:noFill/>
+                  <w14:prstDash w14:val="solid"/>
+                  <w14:round/>
+                </w14:textOutline>
+              </w:rPr>
+              <w:t>When no. of eggs&lt;Threshold</w:t>
+            </w:r>
+          </w:p>
+        </w:tc>
+      </w:tr>
+      <w:tr>
+        <w:tc>
+          <w:tcPr>
+            <w:tcW w:w="5082" w:type="dxa"/>
+          </w:tcPr>
+          <w:p>
+            <w:pPr>
+              <w:rPr>
+                <w:color w:val="000000" w:themeColor="text1"/>
+                <w:sz w:val="36"/>
+                <w:szCs w:val="36"/>
+                <w14:shadow w14:blurRad="38100" w14:dist="19050" w14:dir="2700000" w14:sx="100000" w14:sy="100000" w14:kx="0" w14:ky="0" w14:algn="tl">
+                  <w14:schemeClr w14:val="dk1">
+                    <w14:alpha w14:val="60000"/>
+                  </w14:schemeClr>
+                </w14:shadow>
+                <w14:textOutline w14:w="0" w14:cap="flat" w14:cmpd="sng" w14:algn="ctr">
+                  <w14:noFill/>
+                  <w14:prstDash w14:val="solid"/>
+                  <w14:round/>
+                </w14:textOutline>
+              </w:rPr>
+            </w:pPr>
+            <w:r>
+              <w:rPr>
+                <w:color w:val="000000" w:themeColor="text1"/>
+                <w:sz w:val="36"/>
+                <w:szCs w:val="36"/>
+                <w14:shadow w14:blurRad="38100" w14:dist="19050" w14:dir="2700000" w14:sx="100000" w14:sy="100000" w14:kx="0" w14:ky="0" w14:algn="tl">
+                  <w14:schemeClr w14:val="dk1">
+                    <w14:alpha w14:val="60000"/>
+                  </w14:schemeClr>
+                </w14:shadow>
+                <w14:textOutline w14:w="0" w14:cap="flat" w14:cmpd="sng" w14:algn="ctr">
+                  <w14:noFill/>
+                  <w14:prstDash w14:val="solid"/>
+                  <w14:round/>
+                </w14:textOutline>
+              </w:rPr>
+              <w:t>Refrigerator/online</w:t>
+            </w:r>
+          </w:p>
+        </w:tc>
+        <w:tc>
+          <w:tcPr>
+            <w:tcW w:w="498" w:type="dxa"/>
+          </w:tcPr>
+          <w:p>
+            <w:pPr>
+              <w:rPr>
+                <w:color w:val="000000" w:themeColor="text1"/>
+                <w:sz w:val="36"/>
+                <w:szCs w:val="36"/>
+                <w14:shadow w14:blurRad="38100" w14:dist="19050" w14:dir="2700000" w14:sx="100000" w14:sy="100000" w14:kx="0" w14:ky="0" w14:algn="tl">
+                  <w14:schemeClr w14:val="dk1">
+                    <w14:alpha w14:val="60000"/>
+                  </w14:schemeClr>
+                </w14:shadow>
+                <w14:textOutline w14:w="0" w14:cap="flat" w14:cmpd="sng" w14:algn="ctr">
+                  <w14:noFill/>
+                  <w14:prstDash w14:val="solid"/>
+                  <w14:round/>
+                </w14:textOutline>
+              </w:rPr>
+            </w:pPr>
+            <w:r>
+              <w:rPr>
+                <w:color w:val="000000" w:themeColor="text1"/>
+                <w:sz w:val="36"/>
+                <w:szCs w:val="36"/>
+                <w14:shadow w14:blurRad="38100" w14:dist="19050" w14:dir="2700000" w14:sx="100000" w14:sy="100000" w14:kx="0" w14:ky="0" w14:algn="tl">
+                  <w14:schemeClr w14:val="dk1">
+                    <w14:alpha w14:val="60000"/>
+                  </w14:schemeClr>
+                </w14:shadow>
+                <w14:textOutline w14:w="0" w14:cap="flat" w14:cmpd="sng" w14:algn="ctr">
+                  <w14:noFill/>
+                  <w14:prstDash w14:val="solid"/>
+                  <w14:round/>
+                </w14:textOutline>
+              </w:rPr>
+              <w:t>Device online</w:t>
+            </w:r>
+          </w:p>
+        </w:tc>
+        <w:tc>
+          <w:tcPr>
+            <w:tcW w:w="3770" w:type="dxa"/>
+          </w:tcPr>
+          <w:p>
+            <w:pPr>
+              <w:rPr>
+                <w:color w:val="000000" w:themeColor="text1"/>
+                <w:sz w:val="36"/>
+                <w:szCs w:val="36"/>
+                <w14:shadow w14:blurRad="38100" w14:dist="19050" w14:dir="2700000" w14:sx="100000" w14:sy="100000" w14:kx="0" w14:ky="0" w14:algn="tl">
+                  <w14:schemeClr w14:val="dk1">
+                    <w14:alpha w14:val="60000"/>
+                  </w14:schemeClr>
+                </w14:shadow>
+                <w14:textOutline w14:w="0" w14:cap="flat" w14:cmpd="sng" w14:algn="ctr">
+                  <w14:noFill/>
+                  <w14:prstDash w14:val="solid"/>
+                  <w14:round/>
+                </w14:textOutline>
+              </w:rPr>
+            </w:pPr>
+            <w:r>
+              <w:rPr>
+                <w:rFonts w:ascii="Times New Roman" w:hAnsi="Times New Roman" w:cs="Times New Roman"/>
+                <w:sz w:val="36"/>
+                <w:szCs w:val="36"/>
+              </w:rPr>
+              <w:t>Connected to MQTT broker</w:t>
+            </w:r>
+          </w:p>
+        </w:tc>
+      </w:tr>
+    </w:tbl>
+    <w:p>
+      <w:pPr>
+        <w:rPr>
+          <w:color w:val="000000" w:themeColor="text1"/>
+          <w:sz w:val="56"/>
+          <w:szCs w:val="56"/>
+          <w14:shadow w14:blurRad="38100" w14:dist="19050" w14:dir="2700000" w14:sx="100000" w14:sy="100000" w14:kx="0" w14:ky="0" w14:algn="tl">
+            <w14:schemeClr w14:val="dk1">
+              <w14:alpha w14:val="60000"/>
+            </w14:schemeClr>
+          </w14:shadow>
+          <w14:textOutline w14:w="0" w14:cap="flat" w14:cmpd="sng" w14:algn="ctr">
+            <w14:noFill/>
+            <w14:prstDash w14:val="solid"/>
+            <w14:round/>
+          </w14:textOutline>
+        </w:rPr>
+      </w:pPr>
+    </w:p>
     <w:p/>
     <w:sectPr>
       <w:pgSz w:w="12240" w:h="15840"/>

</xml_diff>